<commit_message>
Sprint 1 towards project 1 deadline
</commit_message>
<xml_diff>
--- a/Project 1/Opdracht Analyse.docx
+++ b/Project 1/Opdracht Analyse.docx
@@ -832,7 +832,7 @@
             </w:rPr>
             <w:fldChar w:fldCharType="separate"/>
           </w:r>
-          <w:hyperlink w:anchor="_Toc146922192" w:history="1">
+          <w:hyperlink w:anchor="_Toc147090321" w:history="1">
             <w:r>
               <w:rPr>
                 <w:rStyle w:val="Hyperlink"/>
@@ -860,7 +860,7 @@
                 <w:noProof/>
                 <w:webHidden/>
               </w:rPr>
-              <w:instrText xml:space="preserve"> PAGEREF _Toc146922192 \h </w:instrText>
+              <w:instrText xml:space="preserve"> PAGEREF _Toc147090321 \h </w:instrText>
             </w:r>
             <w:r>
               <w:rPr>
@@ -880,7 +880,7 @@
                 <w:noProof/>
                 <w:webHidden/>
               </w:rPr>
-              <w:t>2</w:t>
+              <w:t>3</w:t>
             </w:r>
             <w:r>
               <w:rPr>
@@ -905,7 +905,7 @@
               <w14:ligatures w14:val="standardContextual"/>
             </w:rPr>
           </w:pPr>
-          <w:hyperlink w:anchor="_Toc146922193" w:history="1">
+          <w:hyperlink w:anchor="_Toc147090322" w:history="1">
             <w:r>
               <w:rPr>
                 <w:rStyle w:val="Hyperlink"/>
@@ -933,7 +933,7 @@
                 <w:noProof/>
                 <w:webHidden/>
               </w:rPr>
-              <w:instrText xml:space="preserve"> PAGEREF _Toc146922193 \h </w:instrText>
+              <w:instrText xml:space="preserve"> PAGEREF _Toc147090322 \h </w:instrText>
             </w:r>
             <w:r>
               <w:rPr>
@@ -953,7 +953,7 @@
                 <w:noProof/>
                 <w:webHidden/>
               </w:rPr>
-              <w:t>3</w:t>
+              <w:t>4</w:t>
             </w:r>
             <w:r>
               <w:rPr>
@@ -978,7 +978,7 @@
               <w14:ligatures w14:val="standardContextual"/>
             </w:rPr>
           </w:pPr>
-          <w:hyperlink w:anchor="_Toc146922194" w:history="1">
+          <w:hyperlink w:anchor="_Toc147090323" w:history="1">
             <w:r>
               <w:rPr>
                 <w:rStyle w:val="Hyperlink"/>
@@ -1006,7 +1006,7 @@
                 <w:noProof/>
                 <w:webHidden/>
               </w:rPr>
-              <w:instrText xml:space="preserve"> PAGEREF _Toc146922194 \h </w:instrText>
+              <w:instrText xml:space="preserve"> PAGEREF _Toc147090323 \h </w:instrText>
             </w:r>
             <w:r>
               <w:rPr>
@@ -1026,7 +1026,7 @@
                 <w:noProof/>
                 <w:webHidden/>
               </w:rPr>
-              <w:t>3</w:t>
+              <w:t>4</w:t>
             </w:r>
             <w:r>
               <w:rPr>
@@ -1051,7 +1051,7 @@
               <w14:ligatures w14:val="standardContextual"/>
             </w:rPr>
           </w:pPr>
-          <w:hyperlink w:anchor="_Toc146922195" w:history="1">
+          <w:hyperlink w:anchor="_Toc147090324" w:history="1">
             <w:r>
               <w:rPr>
                 <w:rStyle w:val="Hyperlink"/>
@@ -1079,7 +1079,7 @@
                 <w:noProof/>
                 <w:webHidden/>
               </w:rPr>
-              <w:instrText xml:space="preserve"> PAGEREF _Toc146922195 \h </w:instrText>
+              <w:instrText xml:space="preserve"> PAGEREF _Toc147090324 \h </w:instrText>
             </w:r>
             <w:r>
               <w:rPr>
@@ -1099,7 +1099,7 @@
                 <w:noProof/>
                 <w:webHidden/>
               </w:rPr>
-              <w:t>3</w:t>
+              <w:t>4</w:t>
             </w:r>
             <w:r>
               <w:rPr>
@@ -1124,7 +1124,7 @@
               <w14:ligatures w14:val="standardContextual"/>
             </w:rPr>
           </w:pPr>
-          <w:hyperlink w:anchor="_Toc146922196" w:history="1">
+          <w:hyperlink w:anchor="_Toc147090325" w:history="1">
             <w:r>
               <w:rPr>
                 <w:rStyle w:val="Hyperlink"/>
@@ -1152,7 +1152,7 @@
                 <w:noProof/>
                 <w:webHidden/>
               </w:rPr>
-              <w:instrText xml:space="preserve"> PAGEREF _Toc146922196 \h </w:instrText>
+              <w:instrText xml:space="preserve"> PAGEREF _Toc147090325 \h </w:instrText>
             </w:r>
             <w:r>
               <w:rPr>
@@ -1172,7 +1172,7 @@
                 <w:noProof/>
                 <w:webHidden/>
               </w:rPr>
-              <w:t>3</w:t>
+              <w:t>4</w:t>
             </w:r>
             <w:r>
               <w:rPr>
@@ -1197,7 +1197,7 @@
               <w14:ligatures w14:val="standardContextual"/>
             </w:rPr>
           </w:pPr>
-          <w:hyperlink w:anchor="_Toc146922197" w:history="1">
+          <w:hyperlink w:anchor="_Toc147090326" w:history="1">
             <w:r>
               <w:rPr>
                 <w:rStyle w:val="Hyperlink"/>
@@ -1225,7 +1225,7 @@
                 <w:noProof/>
                 <w:webHidden/>
               </w:rPr>
-              <w:instrText xml:space="preserve"> PAGEREF _Toc146922197 \h </w:instrText>
+              <w:instrText xml:space="preserve"> PAGEREF _Toc147090326 \h </w:instrText>
             </w:r>
             <w:r>
               <w:rPr>
@@ -1245,7 +1245,7 @@
                 <w:noProof/>
                 <w:webHidden/>
               </w:rPr>
-              <w:t>3</w:t>
+              <w:t>4</w:t>
             </w:r>
             <w:r>
               <w:rPr>
@@ -1270,7 +1270,7 @@
               <w14:ligatures w14:val="standardContextual"/>
             </w:rPr>
           </w:pPr>
-          <w:hyperlink w:anchor="_Toc146922198" w:history="1">
+          <w:hyperlink w:anchor="_Toc147090327" w:history="1">
             <w:r>
               <w:rPr>
                 <w:rStyle w:val="Hyperlink"/>
@@ -1298,7 +1298,7 @@
                 <w:noProof/>
                 <w:webHidden/>
               </w:rPr>
-              <w:instrText xml:space="preserve"> PAGEREF _Toc146922198 \h </w:instrText>
+              <w:instrText xml:space="preserve"> PAGEREF _Toc147090327 \h </w:instrText>
             </w:r>
             <w:r>
               <w:rPr>
@@ -1318,7 +1318,7 @@
                 <w:noProof/>
                 <w:webHidden/>
               </w:rPr>
-              <w:t>3</w:t>
+              <w:t>4</w:t>
             </w:r>
             <w:r>
               <w:rPr>
@@ -1343,7 +1343,7 @@
               <w14:ligatures w14:val="standardContextual"/>
             </w:rPr>
           </w:pPr>
-          <w:hyperlink w:anchor="_Toc146922199" w:history="1">
+          <w:hyperlink w:anchor="_Toc147090328" w:history="1">
             <w:r>
               <w:rPr>
                 <w:rStyle w:val="Hyperlink"/>
@@ -1371,7 +1371,7 @@
                 <w:noProof/>
                 <w:webHidden/>
               </w:rPr>
-              <w:instrText xml:space="preserve"> PAGEREF _Toc146922199 \h </w:instrText>
+              <w:instrText xml:space="preserve"> PAGEREF _Toc147090328 \h </w:instrText>
             </w:r>
             <w:r>
               <w:rPr>
@@ -1391,7 +1391,7 @@
                 <w:noProof/>
                 <w:webHidden/>
               </w:rPr>
-              <w:t>3</w:t>
+              <w:t>4</w:t>
             </w:r>
             <w:r>
               <w:rPr>
@@ -1416,7 +1416,7 @@
               <w14:ligatures w14:val="standardContextual"/>
             </w:rPr>
           </w:pPr>
-          <w:hyperlink w:anchor="_Toc146922200" w:history="1">
+          <w:hyperlink w:anchor="_Toc147090329" w:history="1">
             <w:r>
               <w:rPr>
                 <w:rStyle w:val="Hyperlink"/>
@@ -1444,7 +1444,7 @@
                 <w:noProof/>
                 <w:webHidden/>
               </w:rPr>
-              <w:instrText xml:space="preserve"> PAGEREF _Toc146922200 \h </w:instrText>
+              <w:instrText xml:space="preserve"> PAGEREF _Toc147090329 \h </w:instrText>
             </w:r>
             <w:r>
               <w:rPr>
@@ -1464,7 +1464,7 @@
                 <w:noProof/>
                 <w:webHidden/>
               </w:rPr>
-              <w:t>3</w:t>
+              <w:t>4</w:t>
             </w:r>
             <w:r>
               <w:rPr>
@@ -1489,7 +1489,7 @@
               <w14:ligatures w14:val="standardContextual"/>
             </w:rPr>
           </w:pPr>
-          <w:hyperlink w:anchor="_Toc146922201" w:history="1">
+          <w:hyperlink w:anchor="_Toc147090330" w:history="1">
             <w:r>
               <w:rPr>
                 <w:rStyle w:val="Hyperlink"/>
@@ -1517,7 +1517,7 @@
                 <w:noProof/>
                 <w:webHidden/>
               </w:rPr>
-              <w:instrText xml:space="preserve"> PAGEREF _Toc146922201 \h </w:instrText>
+              <w:instrText xml:space="preserve"> PAGEREF _Toc147090330 \h </w:instrText>
             </w:r>
             <w:r>
               <w:rPr>
@@ -1537,7 +1537,7 @@
                 <w:noProof/>
                 <w:webHidden/>
               </w:rPr>
-              <w:t>4</w:t>
+              <w:t>5</w:t>
             </w:r>
             <w:r>
               <w:rPr>
@@ -1562,14 +1562,14 @@
               <w14:ligatures w14:val="standardContextual"/>
             </w:rPr>
           </w:pPr>
-          <w:hyperlink w:anchor="_Toc146922202" w:history="1">
+          <w:hyperlink w:anchor="_Toc147090331" w:history="1">
             <w:r>
               <w:rPr>
                 <w:rStyle w:val="Hyperlink"/>
                 <w:noProof/>
-                <w:lang w:val="nl-NL"/>
-              </w:rPr>
-              <w:t>Teksten</w:t>
+                <w:lang w:val="en-US"/>
+              </w:rPr>
+              <w:t>Mockup ideas</w:t>
             </w:r>
             <w:r>
               <w:rPr>
@@ -1590,7 +1590,7 @@
                 <w:noProof/>
                 <w:webHidden/>
               </w:rPr>
-              <w:instrText xml:space="preserve"> PAGEREF _Toc146922202 \h </w:instrText>
+              <w:instrText xml:space="preserve"> PAGEREF _Toc147090331 \h </w:instrText>
             </w:r>
             <w:r>
               <w:rPr>
@@ -1610,7 +1610,7 @@
                 <w:noProof/>
                 <w:webHidden/>
               </w:rPr>
-              <w:t>5</w:t>
+              <w:t>6</w:t>
             </w:r>
             <w:r>
               <w:rPr>
@@ -1635,14 +1635,160 @@
               <w14:ligatures w14:val="standardContextual"/>
             </w:rPr>
           </w:pPr>
-          <w:hyperlink w:anchor="_Toc146922203" w:history="1">
+          <w:hyperlink w:anchor="_Toc147090332" w:history="1">
             <w:r>
               <w:rPr>
                 <w:rStyle w:val="Hyperlink"/>
                 <w:noProof/>
+                <w:lang w:val="en-US"/>
+              </w:rPr>
+              <w:t>Algemene zaken</w:t>
+            </w:r>
+            <w:r>
+              <w:rPr>
+                <w:noProof/>
+                <w:webHidden/>
+              </w:rPr>
+              <w:tab/>
+            </w:r>
+            <w:r>
+              <w:rPr>
+                <w:noProof/>
+                <w:webHidden/>
+              </w:rPr>
+              <w:fldChar w:fldCharType="begin"/>
+            </w:r>
+            <w:r>
+              <w:rPr>
+                <w:noProof/>
+                <w:webHidden/>
+              </w:rPr>
+              <w:instrText xml:space="preserve"> PAGEREF _Toc147090332 \h </w:instrText>
+            </w:r>
+            <w:r>
+              <w:rPr>
+                <w:noProof/>
+                <w:webHidden/>
+              </w:rPr>
+            </w:r>
+            <w:r>
+              <w:rPr>
+                <w:noProof/>
+                <w:webHidden/>
+              </w:rPr>
+              <w:fldChar w:fldCharType="separate"/>
+            </w:r>
+            <w:r>
+              <w:rPr>
+                <w:noProof/>
+                <w:webHidden/>
+              </w:rPr>
+              <w:t>6</w:t>
+            </w:r>
+            <w:r>
+              <w:rPr>
+                <w:noProof/>
+                <w:webHidden/>
+              </w:rPr>
+              <w:fldChar w:fldCharType="end"/>
+            </w:r>
+          </w:hyperlink>
+        </w:p>
+        <w:p>
+          <w:pPr>
+            <w:pStyle w:val="TOC3"/>
+            <w:tabs>
+              <w:tab w:val="right" w:leader="dot" w:pos="9016"/>
+            </w:tabs>
+            <w:rPr>
+              <w:rFonts w:eastAsiaTheme="minorEastAsia"/>
+              <w:noProof/>
+              <w:kern w:val="2"/>
+              <w:lang w:val="en-BE" w:eastAsia="en-BE"/>
+              <w14:ligatures w14:val="standardContextual"/>
+            </w:rPr>
+          </w:pPr>
+          <w:hyperlink w:anchor="_Toc147090333" w:history="1">
+            <w:r>
+              <w:rPr>
+                <w:rStyle w:val="Hyperlink"/>
+                <w:noProof/>
+                <w:lang w:val="en-US"/>
+              </w:rPr>
+              <w:t>Header</w:t>
+            </w:r>
+            <w:r>
+              <w:rPr>
+                <w:noProof/>
+                <w:webHidden/>
+              </w:rPr>
+              <w:tab/>
+            </w:r>
+            <w:r>
+              <w:rPr>
+                <w:noProof/>
+                <w:webHidden/>
+              </w:rPr>
+              <w:fldChar w:fldCharType="begin"/>
+            </w:r>
+            <w:r>
+              <w:rPr>
+                <w:noProof/>
+                <w:webHidden/>
+              </w:rPr>
+              <w:instrText xml:space="preserve"> PAGEREF _Toc147090333 \h </w:instrText>
+            </w:r>
+            <w:r>
+              <w:rPr>
+                <w:noProof/>
+                <w:webHidden/>
+              </w:rPr>
+            </w:r>
+            <w:r>
+              <w:rPr>
+                <w:noProof/>
+                <w:webHidden/>
+              </w:rPr>
+              <w:fldChar w:fldCharType="separate"/>
+            </w:r>
+            <w:r>
+              <w:rPr>
+                <w:noProof/>
+                <w:webHidden/>
+              </w:rPr>
+              <w:t>6</w:t>
+            </w:r>
+            <w:r>
+              <w:rPr>
+                <w:noProof/>
+                <w:webHidden/>
+              </w:rPr>
+              <w:fldChar w:fldCharType="end"/>
+            </w:r>
+          </w:hyperlink>
+        </w:p>
+        <w:p>
+          <w:pPr>
+            <w:pStyle w:val="TOC3"/>
+            <w:tabs>
+              <w:tab w:val="right" w:leader="dot" w:pos="9016"/>
+            </w:tabs>
+            <w:rPr>
+              <w:rFonts w:eastAsiaTheme="minorEastAsia"/>
+              <w:noProof/>
+              <w:kern w:val="2"/>
+              <w:lang w:val="en-BE" w:eastAsia="en-BE"/>
+              <w14:ligatures w14:val="standardContextual"/>
+            </w:rPr>
+          </w:pPr>
+          <w:hyperlink w:anchor="_Toc147090334" w:history="1">
+            <w:r>
+              <w:rPr>
+                <w:rStyle w:val="Hyperlink"/>
+                <w:noProof/>
                 <w:lang w:val="nl-NL"/>
               </w:rPr>
-              <w:t>Homepage</w:t>
+              <w:t>Footer</w:t>
             </w:r>
             <w:r>
               <w:rPr>
@@ -1663,7 +1809,7 @@
                 <w:noProof/>
                 <w:webHidden/>
               </w:rPr>
-              <w:instrText xml:space="preserve"> PAGEREF _Toc146922203 \h </w:instrText>
+              <w:instrText xml:space="preserve"> PAGEREF _Toc147090334 \h </w:instrText>
             </w:r>
             <w:r>
               <w:rPr>
@@ -1683,7 +1829,7 @@
                 <w:noProof/>
                 <w:webHidden/>
               </w:rPr>
-              <w:t>5</w:t>
+              <w:t>6</w:t>
             </w:r>
             <w:r>
               <w:rPr>
@@ -1708,14 +1854,14 @@
               <w14:ligatures w14:val="standardContextual"/>
             </w:rPr>
           </w:pPr>
-          <w:hyperlink w:anchor="_Toc146922204" w:history="1">
+          <w:hyperlink w:anchor="_Toc147090335" w:history="1">
             <w:r>
               <w:rPr>
                 <w:rStyle w:val="Hyperlink"/>
                 <w:noProof/>
                 <w:lang w:val="nl-NL"/>
               </w:rPr>
-              <w:t>Portfolio</w:t>
+              <w:t>Homepage</w:t>
             </w:r>
             <w:r>
               <w:rPr>
@@ -1736,7 +1882,7 @@
                 <w:noProof/>
                 <w:webHidden/>
               </w:rPr>
-              <w:instrText xml:space="preserve"> PAGEREF _Toc146922204 \h </w:instrText>
+              <w:instrText xml:space="preserve"> PAGEREF _Toc147090335 \h </w:instrText>
             </w:r>
             <w:r>
               <w:rPr>
@@ -1756,7 +1902,7 @@
                 <w:noProof/>
                 <w:webHidden/>
               </w:rPr>
-              <w:t>5</w:t>
+              <w:t>6</w:t>
             </w:r>
             <w:r>
               <w:rPr>
@@ -1781,14 +1927,14 @@
               <w14:ligatures w14:val="standardContextual"/>
             </w:rPr>
           </w:pPr>
-          <w:hyperlink w:anchor="_Toc146922205" w:history="1">
+          <w:hyperlink w:anchor="_Toc147090336" w:history="1">
             <w:r>
               <w:rPr>
                 <w:rStyle w:val="Hyperlink"/>
                 <w:noProof/>
                 <w:lang w:val="nl-NL"/>
               </w:rPr>
-              <w:t>Experiences</w:t>
+              <w:t>Portfolio</w:t>
             </w:r>
             <w:r>
               <w:rPr>
@@ -1809,7 +1955,7 @@
                 <w:noProof/>
                 <w:webHidden/>
               </w:rPr>
-              <w:instrText xml:space="preserve"> PAGEREF _Toc146922205 \h </w:instrText>
+              <w:instrText xml:space="preserve"> PAGEREF _Toc147090336 \h </w:instrText>
             </w:r>
             <w:r>
               <w:rPr>
@@ -1829,7 +1975,7 @@
                 <w:noProof/>
                 <w:webHidden/>
               </w:rPr>
-              <w:t>5</w:t>
+              <w:t>6</w:t>
             </w:r>
             <w:r>
               <w:rPr>
@@ -1854,14 +2000,14 @@
               <w14:ligatures w14:val="standardContextual"/>
             </w:rPr>
           </w:pPr>
-          <w:hyperlink w:anchor="_Toc146922206" w:history="1">
+          <w:hyperlink w:anchor="_Toc147090337" w:history="1">
             <w:r>
               <w:rPr>
                 <w:rStyle w:val="Hyperlink"/>
                 <w:noProof/>
                 <w:lang w:val="nl-NL"/>
               </w:rPr>
-              <w:t>Extracurricular Activities</w:t>
+              <w:t>Experiences</w:t>
             </w:r>
             <w:r>
               <w:rPr>
@@ -1882,7 +2028,7 @@
                 <w:noProof/>
                 <w:webHidden/>
               </w:rPr>
-              <w:instrText xml:space="preserve"> PAGEREF _Toc146922206 \h </w:instrText>
+              <w:instrText xml:space="preserve"> PAGEREF _Toc147090337 \h </w:instrText>
             </w:r>
             <w:r>
               <w:rPr>
@@ -1902,7 +2048,7 @@
                 <w:noProof/>
                 <w:webHidden/>
               </w:rPr>
-              <w:t>5</w:t>
+              <w:t>6</w:t>
             </w:r>
             <w:r>
               <w:rPr>
@@ -1927,14 +2073,14 @@
               <w14:ligatures w14:val="standardContextual"/>
             </w:rPr>
           </w:pPr>
-          <w:hyperlink w:anchor="_Toc146922207" w:history="1">
+          <w:hyperlink w:anchor="_Toc147090338" w:history="1">
             <w:r>
               <w:rPr>
                 <w:rStyle w:val="Hyperlink"/>
                 <w:noProof/>
                 <w:lang w:val="nl-NL"/>
               </w:rPr>
-              <w:t>Contact</w:t>
+              <w:t>Extracurricular Activities</w:t>
             </w:r>
             <w:r>
               <w:rPr>
@@ -1955,7 +2101,7 @@
                 <w:noProof/>
                 <w:webHidden/>
               </w:rPr>
-              <w:instrText xml:space="preserve"> PAGEREF _Toc146922207 \h </w:instrText>
+              <w:instrText xml:space="preserve"> PAGEREF _Toc147090338 \h </w:instrText>
             </w:r>
             <w:r>
               <w:rPr>
@@ -1975,7 +2121,7 @@
                 <w:noProof/>
                 <w:webHidden/>
               </w:rPr>
-              <w:t>5</w:t>
+              <w:t>6</w:t>
             </w:r>
             <w:r>
               <w:rPr>
@@ -1988,7 +2134,7 @@
         </w:p>
         <w:p>
           <w:pPr>
-            <w:pStyle w:val="TOC1"/>
+            <w:pStyle w:val="TOC2"/>
             <w:tabs>
               <w:tab w:val="right" w:leader="dot" w:pos="9016"/>
             </w:tabs>
@@ -2000,14 +2146,14 @@
               <w14:ligatures w14:val="standardContextual"/>
             </w:rPr>
           </w:pPr>
-          <w:hyperlink w:anchor="_Toc146922208" w:history="1">
+          <w:hyperlink w:anchor="_Toc147090339" w:history="1">
             <w:r>
               <w:rPr>
                 <w:rStyle w:val="Hyperlink"/>
                 <w:noProof/>
                 <w:lang w:val="nl-NL"/>
               </w:rPr>
-              <w:t>Mockup ideas</w:t>
+              <w:t>Contact</w:t>
             </w:r>
             <w:r>
               <w:rPr>
@@ -2028,7 +2174,7 @@
                 <w:noProof/>
                 <w:webHidden/>
               </w:rPr>
-              <w:instrText xml:space="preserve"> PAGEREF _Toc146922208 \h </w:instrText>
+              <w:instrText xml:space="preserve"> PAGEREF _Toc147090339 \h </w:instrText>
             </w:r>
             <w:r>
               <w:rPr>
@@ -2104,7 +2250,7 @@
           <w:lang w:val="nl-NL"/>
         </w:rPr>
       </w:pPr>
-      <w:bookmarkStart w:id="0" w:name="_Toc146922192"/>
+      <w:bookmarkStart w:id="0" w:name="_Toc147090321"/>
       <w:r>
         <w:rPr>
           <w:lang w:val="nl-NL"/>
@@ -2465,7 +2611,7 @@
           <w:lang w:val="nl-NL"/>
         </w:rPr>
       </w:pPr>
-      <w:bookmarkStart w:id="1" w:name="_Toc146922193"/>
+      <w:bookmarkStart w:id="1" w:name="_Toc147090322"/>
       <w:r>
         <w:rPr>
           <w:lang w:val="nl-NL"/>
@@ -2482,7 +2628,7 @@
           <w:lang w:val="nl-NL"/>
         </w:rPr>
       </w:pPr>
-      <w:bookmarkStart w:id="2" w:name="_Toc146922194"/>
+      <w:bookmarkStart w:id="2" w:name="_Toc147090323"/>
       <w:r>
         <w:rPr>
           <w:lang w:val="nl-NL"/>
@@ -2553,7 +2699,7 @@
           <w:lang w:val="nl-NL"/>
         </w:rPr>
       </w:pPr>
-      <w:bookmarkStart w:id="3" w:name="_Toc146922195"/>
+      <w:bookmarkStart w:id="3" w:name="_Toc147090324"/>
       <w:r>
         <w:rPr>
           <w:lang w:val="nl-NL"/>
@@ -2650,7 +2796,13 @@
         <w:rPr>
           <w:lang w:val="nl-NL"/>
         </w:rPr>
-        <w:t xml:space="preserve">Hobbies: </w:t>
+        <w:t>Hobby’s</w:t>
+      </w:r>
+      <w:r>
+        <w:rPr>
+          <w:lang w:val="nl-NL"/>
+        </w:rPr>
+        <w:t xml:space="preserve">: </w:t>
       </w:r>
       <w:r>
         <w:rPr>
@@ -2697,7 +2849,7 @@
           <w:lang w:val="nl-NL"/>
         </w:rPr>
       </w:pPr>
-      <w:bookmarkStart w:id="4" w:name="_Toc146922196"/>
+      <w:bookmarkStart w:id="4" w:name="_Toc147090325"/>
       <w:r>
         <w:rPr>
           <w:lang w:val="nl-NL"/>
@@ -2756,7 +2908,7 @@
           <w:lang w:val="nl-NL"/>
         </w:rPr>
       </w:pPr>
-      <w:bookmarkStart w:id="5" w:name="_Toc146922197"/>
+      <w:bookmarkStart w:id="5" w:name="_Toc147090326"/>
       <w:r>
         <w:rPr>
           <w:lang w:val="nl-NL"/>
@@ -2946,7 +3098,7 @@
           <w:lang w:val="nl-NL"/>
         </w:rPr>
       </w:pPr>
-      <w:bookmarkStart w:id="6" w:name="_Toc146922198"/>
+      <w:bookmarkStart w:id="6" w:name="_Toc147090327"/>
       <w:r>
         <w:rPr>
           <w:lang w:val="nl-NL"/>
@@ -2965,7 +3117,7 @@
         <w:rPr>
           <w:lang w:val="nl-NL"/>
         </w:rPr>
-        <w:t>…</w:t>
+        <w:t>Zie mockups hieronder.</w:t>
       </w:r>
     </w:p>
     <w:p>
@@ -2975,7 +3127,7 @@
           <w:lang w:val="nl-NL"/>
         </w:rPr>
       </w:pPr>
-      <w:bookmarkStart w:id="7" w:name="_Toc146922199"/>
+      <w:bookmarkStart w:id="7" w:name="_Toc147090328"/>
       <w:r>
         <w:rPr>
           <w:lang w:val="nl-NL"/>
@@ -2994,7 +3146,7 @@
         <w:rPr>
           <w:lang w:val="nl-NL"/>
         </w:rPr>
-        <w:t>…</w:t>
+        <w:t>Zie afbeeldingen in de meegeleverde ZIP folder.</w:t>
       </w:r>
     </w:p>
     <w:p>
@@ -3004,7 +3156,7 @@
           <w:lang w:val="nl-NL"/>
         </w:rPr>
       </w:pPr>
-      <w:bookmarkStart w:id="8" w:name="_Toc146922200"/>
+      <w:bookmarkStart w:id="8" w:name="_Toc147090329"/>
       <w:r>
         <w:rPr>
           <w:lang w:val="nl-NL"/>
@@ -3018,16 +3170,6 @@
         <w:rPr>
           <w:lang w:val="nl-NL"/>
         </w:rPr>
-        <w:sectPr>
-          <w:footerReference w:type="default" r:id="rId9"/>
-          <w:footerReference w:type="first" r:id="rId10"/>
-          <w:pgSz w:w="11906" w:h="16838"/>
-          <w:pgMar w:top="1440" w:right="1440" w:bottom="1440" w:left="1440" w:header="708" w:footer="708" w:gutter="0"/>
-          <w:pgNumType w:start="0"/>
-          <w:cols w:space="708"/>
-          <w:titlePg/>
-          <w:docGrid w:linePitch="360"/>
-        </w:sectPr>
       </w:pPr>
       <w:r>
         <w:rPr>
@@ -3090,6 +3232,19 @@
           <w:lang w:val="nl-NL"/>
         </w:rPr>
         <w:t>.</w:t>
+      </w:r>
+    </w:p>
+    <w:p>
+      <w:pPr>
+        <w:rPr>
+          <w:lang w:val="nl-NL"/>
+        </w:rPr>
+      </w:pPr>
+      <w:r>
+        <w:rPr>
+          <w:lang w:val="nl-NL"/>
+        </w:rPr>
+        <w:br w:type="page"/>
       </w:r>
     </w:p>
     <w:p>
@@ -3099,7 +3254,7 @@
           <w:lang w:val="nl-NL"/>
         </w:rPr>
       </w:pPr>
-      <w:bookmarkStart w:id="9" w:name="_Toc146922201"/>
+      <w:bookmarkStart w:id="9" w:name="_Toc147090330"/>
       <w:r>
         <w:rPr>
           <w:lang w:val="nl-NL"/>
@@ -3112,7 +3267,7 @@
     <w:p>
       <w:pPr>
         <w:rPr>
-          <w:lang w:val="nl-NL"/>
+          <w:lang w:val="en-US"/>
         </w:rPr>
       </w:pPr>
       <w:r>
@@ -3121,37 +3276,25 @@
           <w:lang w:val="nl-NL"/>
         </w:rPr>
         <w:drawing>
-          <wp:inline distT="0" distB="0" distL="0" distR="0" wp14:anchorId="74FE2E63" wp14:editId="576A2355">
-            <wp:extent cx="9006840" cy="5067300"/>
+          <wp:inline distT="0" distB="0" distL="0" distR="0" wp14:anchorId="74FE2E63" wp14:editId="539299DD">
+            <wp:extent cx="6048375" cy="3124200"/>
             <wp:effectExtent l="0" t="0" r="0" b="0"/>
             <wp:docPr id="79940341" name="Diagram 2"/>
             <wp:cNvGraphicFramePr/>
             <a:graphic xmlns:a="http://schemas.openxmlformats.org/drawingml/2006/main">
               <a:graphicData uri="http://schemas.openxmlformats.org/drawingml/2006/diagram">
-                <dgm:relIds xmlns:dgm="http://schemas.openxmlformats.org/drawingml/2006/diagram" xmlns:r="http://schemas.openxmlformats.org/officeDocument/2006/relationships" r:dm="rId11" r:lo="rId12" r:qs="rId13" r:cs="rId14"/>
+                <dgm:relIds xmlns:dgm="http://schemas.openxmlformats.org/drawingml/2006/diagram" xmlns:r="http://schemas.openxmlformats.org/officeDocument/2006/relationships" r:dm="rId9" r:lo="rId10" r:qs="rId11" r:cs="rId12"/>
               </a:graphicData>
             </a:graphic>
           </wp:inline>
         </w:drawing>
       </w:r>
-    </w:p>
-    <w:p>
-      <w:pPr>
-        <w:rPr>
-          <w:rFonts w:asciiTheme="majorHAnsi" w:eastAsiaTheme="majorEastAsia" w:hAnsiTheme="majorHAnsi" w:cstheme="majorBidi"/>
-          <w:color w:val="2F5496" w:themeColor="accent1" w:themeShade="BF"/>
-          <w:sz w:val="32"/>
-          <w:szCs w:val="32"/>
-          <w:lang w:val="nl-NL"/>
-        </w:rPr>
-        <w:sectPr>
-          <w:pgSz w:w="16838" w:h="11906" w:orient="landscape"/>
-          <w:pgMar w:top="1440" w:right="1440" w:bottom="1440" w:left="1440" w:header="708" w:footer="708" w:gutter="0"/>
-          <w:cols w:space="708"/>
-          <w:titlePg/>
-          <w:docGrid w:linePitch="360"/>
-        </w:sectPr>
-      </w:pPr>
+      <w:r>
+        <w:rPr>
+          <w:lang w:val="en-US"/>
+        </w:rPr>
+        <w:br w:type="page"/>
+      </w:r>
     </w:p>
     <w:p>
       <w:pPr>
@@ -3160,13 +3303,19 @@
           <w:lang w:val="nl-NL"/>
         </w:rPr>
       </w:pPr>
-      <w:bookmarkStart w:id="10" w:name="_Toc146922202"/>
+      <w:bookmarkStart w:id="10" w:name="_Toc147090331"/>
       <w:r>
         <w:rPr>
           <w:lang w:val="nl-NL"/>
         </w:rPr>
         <w:lastRenderedPageBreak/>
-        <w:t>Teksten</w:t>
+        <w:t>Mockup</w:t>
+      </w:r>
+      <w:r>
+        <w:rPr>
+          <w:lang w:val="nl-NL"/>
+        </w:rPr>
+        <w:t xml:space="preserve"> ideas</w:t>
       </w:r>
       <w:bookmarkEnd w:id="10"/>
     </w:p>
@@ -3174,13 +3323,13 @@
       <w:pPr>
         <w:pStyle w:val="Heading2"/>
         <w:rPr>
-          <w:lang w:val="nl-NL"/>
+          <w:lang w:val="en-US"/>
         </w:rPr>
       </w:pPr>
-      <w:bookmarkStart w:id="11" w:name="_Toc146922203"/>
-      <w:r>
-        <w:rPr>
-          <w:lang w:val="nl-NL"/>
+      <w:bookmarkStart w:id="11" w:name="_Toc147090335"/>
+      <w:r>
+        <w:rPr>
+          <w:lang w:val="en-US"/>
         </w:rPr>
         <w:t>Homepage</w:t>
       </w:r>
@@ -3189,7 +3338,7 @@
     <w:p>
       <w:pPr>
         <w:rPr>
-          <w:lang w:val="nl-NL"/>
+          <w:lang w:val="en-US"/>
         </w:rPr>
       </w:pPr>
     </w:p>
@@ -3200,7 +3349,7 @@
           <w:lang w:val="nl-NL"/>
         </w:rPr>
       </w:pPr>
-      <w:bookmarkStart w:id="12" w:name="_Toc146922204"/>
+      <w:bookmarkStart w:id="12" w:name="_Toc147090336"/>
       <w:r>
         <w:rPr>
           <w:lang w:val="nl-NL"/>
@@ -3223,7 +3372,7 @@
           <w:lang w:val="nl-NL"/>
         </w:rPr>
       </w:pPr>
-      <w:bookmarkStart w:id="13" w:name="_Toc146922205"/>
+      <w:bookmarkStart w:id="13" w:name="_Toc147090337"/>
       <w:r>
         <w:rPr>
           <w:lang w:val="nl-NL"/>
@@ -3246,7 +3395,7 @@
           <w:lang w:val="nl-NL"/>
         </w:rPr>
       </w:pPr>
-      <w:bookmarkStart w:id="14" w:name="_Toc146922206"/>
+      <w:bookmarkStart w:id="14" w:name="_Toc147090338"/>
       <w:r>
         <w:rPr>
           <w:lang w:val="nl-NL"/>
@@ -3269,7 +3418,7 @@
           <w:lang w:val="nl-NL"/>
         </w:rPr>
       </w:pPr>
-      <w:bookmarkStart w:id="15" w:name="_Toc146922207"/>
+      <w:bookmarkStart w:id="15" w:name="_Toc147090339"/>
       <w:r>
         <w:rPr>
           <w:lang w:val="nl-NL"/>
@@ -3294,13 +3443,19 @@
         <w:rPr>
           <w:lang w:val="nl-NL"/>
         </w:rPr>
-        <w:t xml:space="preserve">ekst, vooral contact gegevens van </w:t>
-      </w:r>
-      <w:r>
-        <w:rPr>
-          <w:lang w:val="nl-NL"/>
-        </w:rPr>
-        <w:t>mezelf weergeven.</w:t>
+        <w:t>ekst, vooral contact gegevens van mezelf weergeven.</w:t>
+      </w:r>
+      <w:r>
+        <w:rPr>
+          <w:lang w:val="nl-NL"/>
+        </w:rPr>
+        <w:t xml:space="preserve"> Daarnaast lijkt het mij ook leuk om </w:t>
+      </w:r>
+      <w:r>
+        <w:rPr>
+          <w:lang w:val="nl-NL"/>
+        </w:rPr>
+        <w:t xml:space="preserve">een contact formulier hierin te verwerken, al is het maar als pagina opvulling. </w:t>
       </w:r>
     </w:p>
     <w:p>
@@ -3311,99 +3466,11 @@
       </w:pPr>
       <w:r>
         <w:rPr>
-          <w:lang w:val="nl-NL"/>
-        </w:rPr>
-        <w:br w:type="page"/>
-      </w:r>
-    </w:p>
-    <w:p>
-      <w:pPr>
-        <w:pStyle w:val="Heading1"/>
-        <w:rPr>
-          <w:lang w:val="en-US"/>
-        </w:rPr>
-      </w:pPr>
-      <w:bookmarkStart w:id="16" w:name="_Toc146922208"/>
-      <w:r>
-        <w:rPr>
-          <w:lang w:val="en-US"/>
-        </w:rPr>
-        <w:lastRenderedPageBreak/>
-        <w:t>Mockup</w:t>
-      </w:r>
-      <w:r>
-        <w:rPr>
-          <w:lang w:val="en-US"/>
-        </w:rPr>
-        <w:t xml:space="preserve"> ideas</w:t>
-      </w:r>
-      <w:bookmarkEnd w:id="16"/>
-    </w:p>
-    <w:p>
-      <w:pPr>
-        <w:pStyle w:val="Heading2"/>
-        <w:rPr>
-          <w:lang w:val="en-US"/>
-        </w:rPr>
-      </w:pPr>
-      <w:r>
-        <w:rPr>
-          <w:lang w:val="en-US"/>
-        </w:rPr>
-        <w:t>Header</w:t>
-      </w:r>
-    </w:p>
-    <w:p>
-      <w:pPr>
-        <w:rPr>
-          <w:lang w:val="en-US"/>
-        </w:rPr>
-      </w:pPr>
-      <w:r>
-        <w:rPr>
-          <w:lang w:val="en-US"/>
-        </w:rPr>
-        <w:t>…</w:t>
-      </w:r>
-    </w:p>
-    <w:p>
-      <w:pPr>
-        <w:pStyle w:val="Heading2"/>
-        <w:rPr>
-          <w:lang w:val="en-US"/>
-        </w:rPr>
-      </w:pPr>
-      <w:r>
-        <w:rPr>
-          <w:lang w:val="en-US"/>
-        </w:rPr>
-        <w:t>Cont</w:t>
-      </w:r>
-      <w:r>
-        <w:rPr>
-          <w:lang w:val="en-US"/>
-        </w:rPr>
-        <w:t xml:space="preserve">act </w:t>
-      </w:r>
-      <w:r>
-        <w:rPr>
-          <w:lang w:val="en-US"/>
-        </w:rPr>
-        <w:t>page</w:t>
-      </w:r>
-    </w:p>
-    <w:p>
-      <w:pPr>
-        <w:rPr>
-          <w:lang w:val="nl-NL"/>
-        </w:rPr>
-      </w:pPr>
-      <w:r>
-        <w:rPr>
+          <w:noProof/>
           <w:lang w:val="nl-NL"/>
         </w:rPr>
         <w:drawing>
-          <wp:inline distT="0" distB="0" distL="0" distR="0" wp14:anchorId="50D2AA31" wp14:editId="40AA6D40">
+          <wp:inline distT="0" distB="0" distL="0" distR="0" wp14:anchorId="468D97DA" wp14:editId="410755D8">
             <wp:extent cx="5731510" cy="2187575"/>
             <wp:effectExtent l="0" t="0" r="2540" b="3175"/>
             <wp:docPr id="1529235817" name="Picture 1" descr="A screenshot of a computer&#10;&#10;Description automatically generated"/>
@@ -3418,7 +3485,7 @@
                     <pic:cNvPicPr/>
                   </pic:nvPicPr>
                   <pic:blipFill>
-                    <a:blip r:embed="rId16"/>
+                    <a:blip r:embed="rId14"/>
                     <a:stretch>
                       <a:fillRect/>
                     </a:stretch>
@@ -3441,32 +3508,14 @@
     </w:p>
     <w:p>
       <w:pPr>
-        <w:pStyle w:val="Heading2"/>
         <w:rPr>
           <w:lang w:val="nl-NL"/>
         </w:rPr>
       </w:pPr>
-      <w:r>
-        <w:rPr>
-          <w:lang w:val="nl-NL"/>
-        </w:rPr>
-        <w:t>Footer</w:t>
-      </w:r>
-    </w:p>
-    <w:p>
-      <w:pPr>
-        <w:rPr>
-          <w:lang w:val="nl-NL"/>
-        </w:rPr>
-      </w:pPr>
-      <w:r>
-        <w:rPr>
-          <w:lang w:val="nl-NL"/>
-        </w:rPr>
-        <w:t>…</w:t>
-      </w:r>
     </w:p>
     <w:sectPr>
+      <w:footerReference w:type="default" r:id="rId15"/>
+      <w:footerReference w:type="first" r:id="rId16"/>
       <w:pgSz w:w="11906" w:h="16838"/>
       <w:pgMar w:top="1440" w:right="1440" w:bottom="1440" w:left="1440" w:header="708" w:footer="708" w:gutter="0"/>
       <w:cols w:space="708"/>
@@ -4541,6 +4590,28 @@
       <w:szCs w:val="26"/>
     </w:rPr>
   </w:style>
+  <w:style w:type="paragraph" w:styleId="Heading3">
+    <w:name w:val="heading 3"/>
+    <w:basedOn w:val="Normal"/>
+    <w:next w:val="Normal"/>
+    <w:link w:val="Heading3Char"/>
+    <w:uiPriority w:val="9"/>
+    <w:unhideWhenUsed/>
+    <w:qFormat/>
+    <w:rsid w:val="00176AA1"/>
+    <w:pPr>
+      <w:keepNext/>
+      <w:keepLines/>
+      <w:spacing w:before="40" w:after="0"/>
+      <w:outlineLvl w:val="2"/>
+    </w:pPr>
+    <w:rPr>
+      <w:rFonts w:asciiTheme="majorHAnsi" w:eastAsiaTheme="majorEastAsia" w:hAnsiTheme="majorHAnsi" w:cstheme="majorBidi"/>
+      <w:color w:val="1F3763" w:themeColor="accent1" w:themeShade="7F"/>
+      <w:sz w:val="24"/>
+      <w:szCs w:val="24"/>
+    </w:rPr>
+  </w:style>
   <w:style w:type="character" w:default="1" w:styleId="DefaultParagraphFont">
     <w:name w:val="Default Paragraph Font"/>
     <w:uiPriority w:val="1"/>
@@ -4723,6 +4794,32 @@
     <w:pPr>
       <w:spacing w:after="100"/>
       <w:ind w:left="220"/>
+    </w:pPr>
+  </w:style>
+  <w:style w:type="character" w:customStyle="1" w:styleId="Heading3Char">
+    <w:name w:val="Heading 3 Char"/>
+    <w:basedOn w:val="DefaultParagraphFont"/>
+    <w:link w:val="Heading3"/>
+    <w:uiPriority w:val="9"/>
+    <w:rsid w:val="00176AA1"/>
+    <w:rPr>
+      <w:rFonts w:asciiTheme="majorHAnsi" w:eastAsiaTheme="majorEastAsia" w:hAnsiTheme="majorHAnsi" w:cstheme="majorBidi"/>
+      <w:color w:val="1F3763" w:themeColor="accent1" w:themeShade="7F"/>
+      <w:sz w:val="24"/>
+      <w:szCs w:val="24"/>
+    </w:rPr>
+  </w:style>
+  <w:style w:type="paragraph" w:styleId="TOC3">
+    <w:name w:val="toc 3"/>
+    <w:basedOn w:val="Normal"/>
+    <w:next w:val="Normal"/>
+    <w:autoRedefine/>
+    <w:uiPriority w:val="39"/>
+    <w:unhideWhenUsed/>
+    <w:rsid w:val="004178F2"/>
+    <w:pPr>
+      <w:spacing w:after="100"/>
+      <w:ind w:left="440"/>
     </w:pPr>
   </w:style>
 </w:styles>
@@ -5674,43 +5771,6 @@
         </a:p>
       </dgm:t>
     </dgm:pt>
-    <dgm:pt modelId="{6AE754D7-44CA-465D-AF74-08E66281F949}">
-      <dgm:prSet phldrT="[Text]"/>
-      <dgm:spPr/>
-      <dgm:t>
-        <a:bodyPr/>
-        <a:lstStyle/>
-        <a:p>
-          <a:r>
-            <a:rPr lang="en-US"/>
-            <a:t>Curriculum Vitae</a:t>
-          </a:r>
-          <a:endParaRPr lang="en-BE"/>
-        </a:p>
-      </dgm:t>
-    </dgm:pt>
-    <dgm:pt modelId="{CBE0ECAD-C10F-4DBF-9520-6D34972E4E61}" type="parTrans" cxnId="{51A50C89-61EC-465D-A457-F35C158E8B3A}">
-      <dgm:prSet/>
-      <dgm:spPr/>
-      <dgm:t>
-        <a:bodyPr/>
-        <a:lstStyle/>
-        <a:p>
-          <a:endParaRPr lang="en-BE"/>
-        </a:p>
-      </dgm:t>
-    </dgm:pt>
-    <dgm:pt modelId="{C4A3883A-46F6-496B-A1B1-D0C64AD85B20}" type="sibTrans" cxnId="{51A50C89-61EC-465D-A457-F35C158E8B3A}">
-      <dgm:prSet/>
-      <dgm:spPr/>
-      <dgm:t>
-        <a:bodyPr/>
-        <a:lstStyle/>
-        <a:p>
-          <a:endParaRPr lang="en-BE"/>
-        </a:p>
-      </dgm:t>
-    </dgm:pt>
     <dgm:pt modelId="{6AE0FD82-9BE4-4E4A-973B-1B6A522F0C05}" type="pres">
       <dgm:prSet presAssocID="{2FF0801D-FEA0-4940-819B-949EEEB1AC3A}" presName="Name0" presStyleCnt="0">
         <dgm:presLayoutVars>
@@ -5745,11 +5805,11 @@
       <dgm:spPr/>
     </dgm:pt>
     <dgm:pt modelId="{BBE31722-F1E6-4672-BD3F-EC8DB83D27DB}" type="pres">
-      <dgm:prSet presAssocID="{4B3ED8B0-DA1C-4CDB-AF60-593465D22C78}" presName="topArc1" presStyleLbl="parChTrans1D1" presStyleIdx="0" presStyleCnt="12"/>
+      <dgm:prSet presAssocID="{4B3ED8B0-DA1C-4CDB-AF60-593465D22C78}" presName="topArc1" presStyleLbl="parChTrans1D1" presStyleIdx="0" presStyleCnt="10"/>
       <dgm:spPr/>
     </dgm:pt>
     <dgm:pt modelId="{FAAA99E4-0756-4C08-905F-15D825F1046D}" type="pres">
-      <dgm:prSet presAssocID="{4B3ED8B0-DA1C-4CDB-AF60-593465D22C78}" presName="bottomArc1" presStyleLbl="parChTrans1D1" presStyleIdx="1" presStyleCnt="12"/>
+      <dgm:prSet presAssocID="{4B3ED8B0-DA1C-4CDB-AF60-593465D22C78}" presName="bottomArc1" presStyleLbl="parChTrans1D1" presStyleIdx="1" presStyleCnt="10"/>
       <dgm:spPr/>
     </dgm:pt>
     <dgm:pt modelId="{1D862956-9AED-4283-8867-887F6E21CB50}" type="pres">
@@ -5785,11 +5845,11 @@
       <dgm:spPr/>
     </dgm:pt>
     <dgm:pt modelId="{E42EFAA2-020F-46A6-A5A8-75D90577B69A}" type="pres">
-      <dgm:prSet presAssocID="{EE1A6F4E-AD73-40FC-A32A-1BBAC4FCA51D}" presName="topArc2" presStyleLbl="parChTrans1D1" presStyleIdx="2" presStyleCnt="12"/>
+      <dgm:prSet presAssocID="{EE1A6F4E-AD73-40FC-A32A-1BBAC4FCA51D}" presName="topArc2" presStyleLbl="parChTrans1D1" presStyleIdx="2" presStyleCnt="10"/>
       <dgm:spPr/>
     </dgm:pt>
     <dgm:pt modelId="{635D60B7-7D95-404F-A318-C552C0D47C21}" type="pres">
-      <dgm:prSet presAssocID="{EE1A6F4E-AD73-40FC-A32A-1BBAC4FCA51D}" presName="bottomArc2" presStyleLbl="parChTrans1D1" presStyleIdx="3" presStyleCnt="12"/>
+      <dgm:prSet presAssocID="{EE1A6F4E-AD73-40FC-A32A-1BBAC4FCA51D}" presName="bottomArc2" presStyleLbl="parChTrans1D1" presStyleIdx="3" presStyleCnt="10"/>
       <dgm:spPr/>
     </dgm:pt>
     <dgm:pt modelId="{7EECE981-A615-4C00-B067-176054B34EA4}" type="pres">
@@ -5829,11 +5889,11 @@
       <dgm:spPr/>
     </dgm:pt>
     <dgm:pt modelId="{F7AD318A-F656-492C-ADB3-9C1C9FE292F3}" type="pres">
-      <dgm:prSet presAssocID="{CCF2137B-DED4-4785-969C-B7BED3FC27FA}" presName="topArc2" presStyleLbl="parChTrans1D1" presStyleIdx="4" presStyleCnt="12"/>
+      <dgm:prSet presAssocID="{CCF2137B-DED4-4785-969C-B7BED3FC27FA}" presName="topArc2" presStyleLbl="parChTrans1D1" presStyleIdx="4" presStyleCnt="10"/>
       <dgm:spPr/>
     </dgm:pt>
     <dgm:pt modelId="{45D99E60-EB6B-4656-A4BB-B195738D4CDC}" type="pres">
-      <dgm:prSet presAssocID="{CCF2137B-DED4-4785-969C-B7BED3FC27FA}" presName="bottomArc2" presStyleLbl="parChTrans1D1" presStyleIdx="5" presStyleCnt="12"/>
+      <dgm:prSet presAssocID="{CCF2137B-DED4-4785-969C-B7BED3FC27FA}" presName="bottomArc2" presStyleLbl="parChTrans1D1" presStyleIdx="5" presStyleCnt="10"/>
       <dgm:spPr/>
     </dgm:pt>
     <dgm:pt modelId="{442E8027-03F6-4885-9C31-1B4858D36B85}" type="pres">
@@ -5842,50 +5902,6 @@
     </dgm:pt>
     <dgm:pt modelId="{CE243A57-9962-4EC0-B328-07B6E322FA4B}" type="pres">
       <dgm:prSet presAssocID="{CCF2137B-DED4-4785-969C-B7BED3FC27FA}" presName="hierChild4" presStyleCnt="0"/>
-      <dgm:spPr/>
-    </dgm:pt>
-    <dgm:pt modelId="{ED99CCB4-961C-4693-A421-C4CC9BB54F9A}" type="pres">
-      <dgm:prSet presAssocID="{CBE0ECAD-C10F-4DBF-9520-6D34972E4E61}" presName="Name28" presStyleLbl="parChTrans1D3" presStyleIdx="0" presStyleCnt="1"/>
-      <dgm:spPr/>
-    </dgm:pt>
-    <dgm:pt modelId="{FBCD7F89-F994-4C23-B55B-F58EC23C25E5}" type="pres">
-      <dgm:prSet presAssocID="{6AE754D7-44CA-465D-AF74-08E66281F949}" presName="hierRoot2" presStyleCnt="0">
-        <dgm:presLayoutVars>
-          <dgm:hierBranch val="init"/>
-        </dgm:presLayoutVars>
-      </dgm:prSet>
-      <dgm:spPr/>
-    </dgm:pt>
-    <dgm:pt modelId="{C093396F-B3F2-4C17-90F5-1EB71D3F1E27}" type="pres">
-      <dgm:prSet presAssocID="{6AE754D7-44CA-465D-AF74-08E66281F949}" presName="rootComposite2" presStyleCnt="0"/>
-      <dgm:spPr/>
-    </dgm:pt>
-    <dgm:pt modelId="{BF900821-2E58-4661-B019-A74E459CF06D}" type="pres">
-      <dgm:prSet presAssocID="{6AE754D7-44CA-465D-AF74-08E66281F949}" presName="rootText2" presStyleLbl="alignAcc1" presStyleIdx="0" presStyleCnt="0">
-        <dgm:presLayoutVars>
-          <dgm:chPref val="3"/>
-        </dgm:presLayoutVars>
-      </dgm:prSet>
-      <dgm:spPr/>
-    </dgm:pt>
-    <dgm:pt modelId="{4C6798D6-86CA-402B-96D4-6A480B4E5CD0}" type="pres">
-      <dgm:prSet presAssocID="{6AE754D7-44CA-465D-AF74-08E66281F949}" presName="topArc2" presStyleLbl="parChTrans1D1" presStyleIdx="6" presStyleCnt="12"/>
-      <dgm:spPr/>
-    </dgm:pt>
-    <dgm:pt modelId="{DF4DBC7B-9573-49AD-871D-FAA6AC274B87}" type="pres">
-      <dgm:prSet presAssocID="{6AE754D7-44CA-465D-AF74-08E66281F949}" presName="bottomArc2" presStyleLbl="parChTrans1D1" presStyleIdx="7" presStyleCnt="12"/>
-      <dgm:spPr/>
-    </dgm:pt>
-    <dgm:pt modelId="{5B05E0A2-2474-468B-9203-2CF19BDD8D43}" type="pres">
-      <dgm:prSet presAssocID="{6AE754D7-44CA-465D-AF74-08E66281F949}" presName="topConnNode2" presStyleLbl="node3" presStyleIdx="0" presStyleCnt="0"/>
-      <dgm:spPr/>
-    </dgm:pt>
-    <dgm:pt modelId="{0E0F523D-FE70-497F-B47F-264538A8173A}" type="pres">
-      <dgm:prSet presAssocID="{6AE754D7-44CA-465D-AF74-08E66281F949}" presName="hierChild4" presStyleCnt="0"/>
-      <dgm:spPr/>
-    </dgm:pt>
-    <dgm:pt modelId="{4E2A6321-37F4-4485-B529-9FBA7CE4D9F2}" type="pres">
-      <dgm:prSet presAssocID="{6AE754D7-44CA-465D-AF74-08E66281F949}" presName="hierChild5" presStyleCnt="0"/>
       <dgm:spPr/>
     </dgm:pt>
     <dgm:pt modelId="{BD8C9C33-F02D-45EE-A784-92F30EF5FF12}" type="pres">
@@ -5917,11 +5933,11 @@
       <dgm:spPr/>
     </dgm:pt>
     <dgm:pt modelId="{00BAB1D9-F202-4DB4-A304-8ABF97A485DE}" type="pres">
-      <dgm:prSet presAssocID="{8ED1B1F7-A28D-4CED-BBE0-89405AF80050}" presName="topArc2" presStyleLbl="parChTrans1D1" presStyleIdx="8" presStyleCnt="12"/>
+      <dgm:prSet presAssocID="{8ED1B1F7-A28D-4CED-BBE0-89405AF80050}" presName="topArc2" presStyleLbl="parChTrans1D1" presStyleIdx="6" presStyleCnt="10"/>
       <dgm:spPr/>
     </dgm:pt>
     <dgm:pt modelId="{1D77D01D-2B33-4E82-87C9-3BFF952884CD}" type="pres">
-      <dgm:prSet presAssocID="{8ED1B1F7-A28D-4CED-BBE0-89405AF80050}" presName="bottomArc2" presStyleLbl="parChTrans1D1" presStyleIdx="9" presStyleCnt="12"/>
+      <dgm:prSet presAssocID="{8ED1B1F7-A28D-4CED-BBE0-89405AF80050}" presName="bottomArc2" presStyleLbl="parChTrans1D1" presStyleIdx="7" presStyleCnt="10"/>
       <dgm:spPr/>
     </dgm:pt>
     <dgm:pt modelId="{28C03055-8479-4A4C-8819-23B89024B7A4}" type="pres">
@@ -5961,11 +5977,11 @@
       <dgm:spPr/>
     </dgm:pt>
     <dgm:pt modelId="{48FA316A-A150-4CCA-AA4D-088822648D95}" type="pres">
-      <dgm:prSet presAssocID="{1F327DCF-D20E-43E8-B680-7D2C1EBFE9C0}" presName="topArc2" presStyleLbl="parChTrans1D1" presStyleIdx="10" presStyleCnt="12"/>
+      <dgm:prSet presAssocID="{1F327DCF-D20E-43E8-B680-7D2C1EBFE9C0}" presName="topArc2" presStyleLbl="parChTrans1D1" presStyleIdx="8" presStyleCnt="10"/>
       <dgm:spPr/>
     </dgm:pt>
     <dgm:pt modelId="{10A2F01B-57B3-48D2-A7BF-75CF8A171A28}" type="pres">
-      <dgm:prSet presAssocID="{1F327DCF-D20E-43E8-B680-7D2C1EBFE9C0}" presName="bottomArc2" presStyleLbl="parChTrans1D1" presStyleIdx="11" presStyleCnt="12"/>
+      <dgm:prSet presAssocID="{1F327DCF-D20E-43E8-B680-7D2C1EBFE9C0}" presName="bottomArc2" presStyleLbl="parChTrans1D1" presStyleIdx="9" presStyleCnt="10"/>
       <dgm:spPr/>
     </dgm:pt>
     <dgm:pt modelId="{25E8520A-3F11-4D42-B327-6171DF7F91F2}" type="pres">
@@ -5995,16 +6011,12 @@
     <dgm:cxn modelId="{46605D46-4E25-41F3-8F3A-E31A162B4CAA}" type="presOf" srcId="{1F327DCF-D20E-43E8-B680-7D2C1EBFE9C0}" destId="{25E8520A-3F11-4D42-B327-6171DF7F91F2}" srcOrd="1" destOrd="0" presId="urn:microsoft.com/office/officeart/2008/layout/HalfCircleOrganizationChart"/>
     <dgm:cxn modelId="{B58D3348-26B2-4CE4-9041-EC147A063F8B}" type="presOf" srcId="{8ED1B1F7-A28D-4CED-BBE0-89405AF80050}" destId="{4E490AC6-475B-41DD-8C05-A7D969BC12C5}" srcOrd="0" destOrd="0" presId="urn:microsoft.com/office/officeart/2008/layout/HalfCircleOrganizationChart"/>
     <dgm:cxn modelId="{47E7CB48-3500-4EDD-8CD8-6AA3D4AC2D54}" type="presOf" srcId="{CCF2137B-DED4-4785-969C-B7BED3FC27FA}" destId="{442E8027-03F6-4885-9C31-1B4858D36B85}" srcOrd="1" destOrd="0" presId="urn:microsoft.com/office/officeart/2008/layout/HalfCircleOrganizationChart"/>
-    <dgm:cxn modelId="{4BF9794F-8424-437F-8FE9-D3C2B6294E6F}" type="presOf" srcId="{6AE754D7-44CA-465D-AF74-08E66281F949}" destId="{BF900821-2E58-4661-B019-A74E459CF06D}" srcOrd="0" destOrd="0" presId="urn:microsoft.com/office/officeart/2008/layout/HalfCircleOrganizationChart"/>
     <dgm:cxn modelId="{06486652-9E7F-41A3-804E-73AC205D5C3F}" srcId="{4B3ED8B0-DA1C-4CDB-AF60-593465D22C78}" destId="{1F327DCF-D20E-43E8-B680-7D2C1EBFE9C0}" srcOrd="3" destOrd="0" parTransId="{684D34A5-7996-449F-96DC-EA16F8C23D2C}" sibTransId="{5813F217-23E7-45C8-AF66-9EB87607122F}"/>
     <dgm:cxn modelId="{D0DA8679-D7C0-4767-9D44-472684976E3A}" type="presOf" srcId="{4B3ED8B0-DA1C-4CDB-AF60-593465D22C78}" destId="{E1AD8CD4-A700-4F8C-9008-B2703200C83A}" srcOrd="0" destOrd="0" presId="urn:microsoft.com/office/officeart/2008/layout/HalfCircleOrganizationChart"/>
-    <dgm:cxn modelId="{51A50C89-61EC-465D-A457-F35C158E8B3A}" srcId="{CCF2137B-DED4-4785-969C-B7BED3FC27FA}" destId="{6AE754D7-44CA-465D-AF74-08E66281F949}" srcOrd="0" destOrd="0" parTransId="{CBE0ECAD-C10F-4DBF-9520-6D34972E4E61}" sibTransId="{C4A3883A-46F6-496B-A1B1-D0C64AD85B20}"/>
     <dgm:cxn modelId="{498C309C-E60B-4956-9C88-A18060662B73}" type="presOf" srcId="{8ED1B1F7-A28D-4CED-BBE0-89405AF80050}" destId="{28C03055-8479-4A4C-8819-23B89024B7A4}" srcOrd="1" destOrd="0" presId="urn:microsoft.com/office/officeart/2008/layout/HalfCircleOrganizationChart"/>
-    <dgm:cxn modelId="{620CB4A5-72EA-43AF-A8FB-456816A33A80}" type="presOf" srcId="{CBE0ECAD-C10F-4DBF-9520-6D34972E4E61}" destId="{ED99CCB4-961C-4693-A421-C4CC9BB54F9A}" srcOrd="0" destOrd="0" presId="urn:microsoft.com/office/officeart/2008/layout/HalfCircleOrganizationChart"/>
     <dgm:cxn modelId="{FF8FFAA8-EB74-402E-A6F9-DB35E8711BCB}" type="presOf" srcId="{1F327DCF-D20E-43E8-B680-7D2C1EBFE9C0}" destId="{57AAB073-7419-4667-A4B9-295DE472CB24}" srcOrd="0" destOrd="0" presId="urn:microsoft.com/office/officeart/2008/layout/HalfCircleOrganizationChart"/>
     <dgm:cxn modelId="{9C8E6BAC-22C7-4D6F-B039-3E49E796B8F3}" type="presOf" srcId="{4B3ED8B0-DA1C-4CDB-AF60-593465D22C78}" destId="{1D862956-9AED-4283-8867-887F6E21CB50}" srcOrd="1" destOrd="0" presId="urn:microsoft.com/office/officeart/2008/layout/HalfCircleOrganizationChart"/>
     <dgm:cxn modelId="{A8780BB3-BCFF-4A0C-842D-930F7DDCCE15}" type="presOf" srcId="{EE1A6F4E-AD73-40FC-A32A-1BBAC4FCA51D}" destId="{7D03560C-8EC8-4EAC-BC1E-8DB8DA514568}" srcOrd="0" destOrd="0" presId="urn:microsoft.com/office/officeart/2008/layout/HalfCircleOrganizationChart"/>
-    <dgm:cxn modelId="{495821C7-8ED7-419C-B599-359573CC0D75}" type="presOf" srcId="{6AE754D7-44CA-465D-AF74-08E66281F949}" destId="{5B05E0A2-2474-468B-9203-2CF19BDD8D43}" srcOrd="1" destOrd="0" presId="urn:microsoft.com/office/officeart/2008/layout/HalfCircleOrganizationChart"/>
     <dgm:cxn modelId="{78B228CB-BA30-4DC5-891A-DDC831DE987F}" srcId="{2FF0801D-FEA0-4940-819B-949EEEB1AC3A}" destId="{4B3ED8B0-DA1C-4CDB-AF60-593465D22C78}" srcOrd="0" destOrd="0" parTransId="{B5ACE78A-EDE7-49FA-89EE-52F38442A028}" sibTransId="{CCCC9A52-A0E7-48C9-ABC5-DE0A035ACBC3}"/>
     <dgm:cxn modelId="{0BC240D4-F07D-4AC4-B20C-96F9C13C21DE}" type="presOf" srcId="{2FF0801D-FEA0-4940-819B-949EEEB1AC3A}" destId="{6AE0FD82-9BE4-4E4A-973B-1B6A522F0C05}" srcOrd="0" destOrd="0" presId="urn:microsoft.com/office/officeart/2008/layout/HalfCircleOrganizationChart"/>
     <dgm:cxn modelId="{235D05E2-9895-4CE4-9DA4-0F2FB4C4BD3B}" srcId="{4B3ED8B0-DA1C-4CDB-AF60-593465D22C78}" destId="{EE1A6F4E-AD73-40FC-A32A-1BBAC4FCA51D}" srcOrd="0" destOrd="0" parTransId="{FAB7AB8A-9CBB-4473-830C-71B66FC3C6B4}" sibTransId="{5CDCF947-8BCF-49AB-9628-90E176F6C288}"/>
@@ -6034,15 +6046,6 @@
     <dgm:cxn modelId="{8A5E43C4-2C2E-4DF1-8E6E-AF4018FD02E3}" type="presParOf" srcId="{C56B0C14-64DB-4EE5-8E45-0997EE29270A}" destId="{45D99E60-EB6B-4656-A4BB-B195738D4CDC}" srcOrd="2" destOrd="0" presId="urn:microsoft.com/office/officeart/2008/layout/HalfCircleOrganizationChart"/>
     <dgm:cxn modelId="{A9E3BB04-25E1-4A62-A168-8997488D77A2}" type="presParOf" srcId="{C56B0C14-64DB-4EE5-8E45-0997EE29270A}" destId="{442E8027-03F6-4885-9C31-1B4858D36B85}" srcOrd="3" destOrd="0" presId="urn:microsoft.com/office/officeart/2008/layout/HalfCircleOrganizationChart"/>
     <dgm:cxn modelId="{91706B93-68F3-43BB-9862-83AB150C6B5F}" type="presParOf" srcId="{3D8A1ECB-9F29-45B4-9E11-095F69D011AB}" destId="{CE243A57-9962-4EC0-B328-07B6E322FA4B}" srcOrd="1" destOrd="0" presId="urn:microsoft.com/office/officeart/2008/layout/HalfCircleOrganizationChart"/>
-    <dgm:cxn modelId="{3A63254F-C047-4D2D-9497-F889BFFDA64B}" type="presParOf" srcId="{CE243A57-9962-4EC0-B328-07B6E322FA4B}" destId="{ED99CCB4-961C-4693-A421-C4CC9BB54F9A}" srcOrd="0" destOrd="0" presId="urn:microsoft.com/office/officeart/2008/layout/HalfCircleOrganizationChart"/>
-    <dgm:cxn modelId="{7B53F37C-51B9-4F3C-AECE-2A7D8D35FA3B}" type="presParOf" srcId="{CE243A57-9962-4EC0-B328-07B6E322FA4B}" destId="{FBCD7F89-F994-4C23-B55B-F58EC23C25E5}" srcOrd="1" destOrd="0" presId="urn:microsoft.com/office/officeart/2008/layout/HalfCircleOrganizationChart"/>
-    <dgm:cxn modelId="{F6597828-3A7C-40AA-8F01-24BD4C79BD3E}" type="presParOf" srcId="{FBCD7F89-F994-4C23-B55B-F58EC23C25E5}" destId="{C093396F-B3F2-4C17-90F5-1EB71D3F1E27}" srcOrd="0" destOrd="0" presId="urn:microsoft.com/office/officeart/2008/layout/HalfCircleOrganizationChart"/>
-    <dgm:cxn modelId="{7F9769DB-AD95-4E90-A7D6-A717EB53DDCD}" type="presParOf" srcId="{C093396F-B3F2-4C17-90F5-1EB71D3F1E27}" destId="{BF900821-2E58-4661-B019-A74E459CF06D}" srcOrd="0" destOrd="0" presId="urn:microsoft.com/office/officeart/2008/layout/HalfCircleOrganizationChart"/>
-    <dgm:cxn modelId="{5A7418D8-B328-4EFC-9259-58DC6B11DA5D}" type="presParOf" srcId="{C093396F-B3F2-4C17-90F5-1EB71D3F1E27}" destId="{4C6798D6-86CA-402B-96D4-6A480B4E5CD0}" srcOrd="1" destOrd="0" presId="urn:microsoft.com/office/officeart/2008/layout/HalfCircleOrganizationChart"/>
-    <dgm:cxn modelId="{9AF63018-5BD5-407D-807C-B0D5125F5582}" type="presParOf" srcId="{C093396F-B3F2-4C17-90F5-1EB71D3F1E27}" destId="{DF4DBC7B-9573-49AD-871D-FAA6AC274B87}" srcOrd="2" destOrd="0" presId="urn:microsoft.com/office/officeart/2008/layout/HalfCircleOrganizationChart"/>
-    <dgm:cxn modelId="{BBD036D6-E8E6-447B-94FE-84CFDA84D638}" type="presParOf" srcId="{C093396F-B3F2-4C17-90F5-1EB71D3F1E27}" destId="{5B05E0A2-2474-468B-9203-2CF19BDD8D43}" srcOrd="3" destOrd="0" presId="urn:microsoft.com/office/officeart/2008/layout/HalfCircleOrganizationChart"/>
-    <dgm:cxn modelId="{370963C3-8ECC-4339-A9D1-4885B6FE6AAE}" type="presParOf" srcId="{FBCD7F89-F994-4C23-B55B-F58EC23C25E5}" destId="{0E0F523D-FE70-497F-B47F-264538A8173A}" srcOrd="1" destOrd="0" presId="urn:microsoft.com/office/officeart/2008/layout/HalfCircleOrganizationChart"/>
-    <dgm:cxn modelId="{F6CED044-DA2B-4244-8327-D0E7BEFFDD01}" type="presParOf" srcId="{FBCD7F89-F994-4C23-B55B-F58EC23C25E5}" destId="{4E2A6321-37F4-4485-B529-9FBA7CE4D9F2}" srcOrd="2" destOrd="0" presId="urn:microsoft.com/office/officeart/2008/layout/HalfCircleOrganizationChart"/>
     <dgm:cxn modelId="{71C81A5F-2E5A-4519-9B6E-2BFAE3BB6158}" type="presParOf" srcId="{3D8A1ECB-9F29-45B4-9E11-095F69D011AB}" destId="{BD8C9C33-F02D-45EE-A784-92F30EF5FF12}" srcOrd="2" destOrd="0" presId="urn:microsoft.com/office/officeart/2008/layout/HalfCircleOrganizationChart"/>
     <dgm:cxn modelId="{20C27A38-F6A5-401F-9778-CBFFE2FF2556}" type="presParOf" srcId="{E18A1E94-9AEE-4C7E-9899-E0D88395C1E2}" destId="{DA85A786-FEBC-462A-960A-6350FE2FD143}" srcOrd="4" destOrd="0" presId="urn:microsoft.com/office/officeart/2008/layout/HalfCircleOrganizationChart"/>
     <dgm:cxn modelId="{475E1EAC-8836-472D-9377-2D341F7739CC}" type="presParOf" srcId="{E18A1E94-9AEE-4C7E-9899-E0D88395C1E2}" destId="{B899EDAD-DFF7-476A-9454-E180C25B9061}" srcOrd="5" destOrd="0" presId="urn:microsoft.com/office/officeart/2008/layout/HalfCircleOrganizationChart"/>
@@ -6068,7 +6071,7 @@
   <dgm:whole/>
   <dgm:extLst>
     <a:ext uri="http://schemas.microsoft.com/office/drawing/2008/diagram">
-      <dsp:dataModelExt xmlns:dsp="http://schemas.microsoft.com/office/drawing/2008/diagram" relId="rId15" minVer="http://schemas.openxmlformats.org/drawingml/2006/diagram"/>
+      <dsp:dataModelExt xmlns:dsp="http://schemas.microsoft.com/office/drawing/2008/diagram" relId="rId13" minVer="http://schemas.openxmlformats.org/drawingml/2006/diagram"/>
     </a:ext>
   </dgm:extLst>
 </dgm:dataModel>
@@ -6089,8 +6092,8 @@
       </dsp:nvSpPr>
       <dsp:spPr>
         <a:xfrm>
-          <a:off x="4503420" y="1639727"/>
-          <a:ext cx="3527106" cy="408094"/>
+          <a:off x="3024187" y="1425075"/>
+          <a:ext cx="2368562" cy="274048"/>
         </a:xfrm>
         <a:custGeom>
           <a:avLst/>
@@ -6104,13 +6107,13 @@
                 <a:pt x="0" y="0"/>
               </a:moveTo>
               <a:lnTo>
-                <a:pt x="0" y="204047"/>
+                <a:pt x="0" y="137024"/>
               </a:lnTo>
               <a:lnTo>
-                <a:pt x="3527106" y="204047"/>
+                <a:pt x="2368562" y="137024"/>
               </a:lnTo>
               <a:lnTo>
-                <a:pt x="3527106" y="408094"/>
+                <a:pt x="2368562" y="274048"/>
               </a:lnTo>
             </a:path>
           </a:pathLst>
@@ -6151,8 +6154,8 @@
       </dsp:nvSpPr>
       <dsp:spPr>
         <a:xfrm>
-          <a:off x="4503420" y="1639727"/>
-          <a:ext cx="1175702" cy="408094"/>
+          <a:off x="3024187" y="1425075"/>
+          <a:ext cx="789520" cy="274048"/>
         </a:xfrm>
         <a:custGeom>
           <a:avLst/>
@@ -6166,13 +6169,13 @@
                 <a:pt x="0" y="0"/>
               </a:moveTo>
               <a:lnTo>
-                <a:pt x="0" y="204047"/>
+                <a:pt x="0" y="137024"/>
               </a:lnTo>
               <a:lnTo>
-                <a:pt x="1175702" y="204047"/>
+                <a:pt x="789520" y="137024"/>
               </a:lnTo>
               <a:lnTo>
-                <a:pt x="1175702" y="408094"/>
+                <a:pt x="789520" y="274048"/>
               </a:lnTo>
             </a:path>
           </a:pathLst>
@@ -6206,15 +6209,15 @@
         <a:fontRef idx="minor"/>
       </dsp:style>
     </dsp:sp>
-    <dsp:sp modelId="{ED99CCB4-961C-4693-A421-C4CC9BB54F9A}">
+    <dsp:sp modelId="{1498666B-BC2F-43F8-B788-6E474BD171EB}">
       <dsp:nvSpPr>
         <dsp:cNvPr id="0" name=""/>
         <dsp:cNvSpPr/>
       </dsp:nvSpPr>
       <dsp:spPr>
         <a:xfrm>
-          <a:off x="3327717" y="3019477"/>
-          <a:ext cx="893922" cy="582992"/>
+          <a:off x="2234666" y="1425075"/>
+          <a:ext cx="789520" cy="274048"/>
         </a:xfrm>
         <a:custGeom>
           <a:avLst/>
@@ -6225,75 +6228,16 @@
           <a:pathLst>
             <a:path>
               <a:moveTo>
-                <a:pt x="0" y="0"/>
+                <a:pt x="789520" y="0"/>
               </a:moveTo>
               <a:lnTo>
-                <a:pt x="0" y="582992"/>
+                <a:pt x="789520" y="137024"/>
               </a:lnTo>
               <a:lnTo>
-                <a:pt x="893922" y="582992"/>
-              </a:lnTo>
-            </a:path>
-          </a:pathLst>
-        </a:custGeom>
-        <a:noFill/>
-        <a:ln w="12700" cap="flat" cmpd="sng" algn="ctr">
-          <a:solidFill>
-            <a:schemeClr val="accent1">
-              <a:shade val="80000"/>
-              <a:hueOff val="0"/>
-              <a:satOff val="0"/>
-              <a:lumOff val="0"/>
-              <a:alphaOff val="0"/>
-            </a:schemeClr>
-          </a:solidFill>
-          <a:prstDash val="solid"/>
-          <a:miter lim="800000"/>
-        </a:ln>
-        <a:effectLst/>
-      </dsp:spPr>
-      <dsp:style>
-        <a:lnRef idx="2">
-          <a:scrgbClr r="0" g="0" b="0"/>
-        </a:lnRef>
-        <a:fillRef idx="0">
-          <a:scrgbClr r="0" g="0" b="0"/>
-        </a:fillRef>
-        <a:effectRef idx="0">
-          <a:scrgbClr r="0" g="0" b="0"/>
-        </a:effectRef>
-        <a:fontRef idx="minor"/>
-      </dsp:style>
-    </dsp:sp>
-    <dsp:sp modelId="{1498666B-BC2F-43F8-B788-6E474BD171EB}">
-      <dsp:nvSpPr>
-        <dsp:cNvPr id="0" name=""/>
-        <dsp:cNvSpPr/>
-      </dsp:nvSpPr>
-      <dsp:spPr>
-        <a:xfrm>
-          <a:off x="3327717" y="1639727"/>
-          <a:ext cx="1175702" cy="408094"/>
-        </a:xfrm>
-        <a:custGeom>
-          <a:avLst/>
-          <a:gdLst/>
-          <a:ahLst/>
-          <a:cxnLst/>
-          <a:rect l="0" t="0" r="0" b="0"/>
-          <a:pathLst>
-            <a:path>
-              <a:moveTo>
-                <a:pt x="1175702" y="0"/>
-              </a:moveTo>
-              <a:lnTo>
-                <a:pt x="1175702" y="204047"/>
+                <a:pt x="0" y="137024"/>
               </a:lnTo>
               <a:lnTo>
-                <a:pt x="0" y="204047"/>
-              </a:lnTo>
-              <a:lnTo>
-                <a:pt x="0" y="408094"/>
+                <a:pt x="0" y="274048"/>
               </a:lnTo>
             </a:path>
           </a:pathLst>
@@ -6334,8 +6278,8 @@
       </dsp:nvSpPr>
       <dsp:spPr>
         <a:xfrm>
-          <a:off x="976313" y="1639727"/>
-          <a:ext cx="3527106" cy="408094"/>
+          <a:off x="655625" y="1425075"/>
+          <a:ext cx="2368562" cy="274048"/>
         </a:xfrm>
         <a:custGeom>
           <a:avLst/>
@@ -6346,16 +6290,16 @@
           <a:pathLst>
             <a:path>
               <a:moveTo>
-                <a:pt x="3527106" y="0"/>
+                <a:pt x="2368562" y="0"/>
               </a:moveTo>
               <a:lnTo>
-                <a:pt x="3527106" y="204047"/>
+                <a:pt x="2368562" y="137024"/>
               </a:lnTo>
               <a:lnTo>
-                <a:pt x="0" y="204047"/>
+                <a:pt x="0" y="137024"/>
               </a:lnTo>
               <a:lnTo>
-                <a:pt x="0" y="408094"/>
+                <a:pt x="0" y="274048"/>
               </a:lnTo>
             </a:path>
           </a:pathLst>
@@ -6396,8 +6340,8 @@
       </dsp:nvSpPr>
       <dsp:spPr>
         <a:xfrm>
-          <a:off x="4017592" y="668073"/>
-          <a:ext cx="971654" cy="971654"/>
+          <a:off x="2697939" y="772579"/>
+          <a:ext cx="652496" cy="652496"/>
         </a:xfrm>
         <a:prstGeom prst="arc">
           <a:avLst>
@@ -6441,8 +6385,8 @@
       </dsp:nvSpPr>
       <dsp:spPr>
         <a:xfrm>
-          <a:off x="4017592" y="668073"/>
-          <a:ext cx="971654" cy="971654"/>
+          <a:off x="2697939" y="772579"/>
+          <a:ext cx="652496" cy="652496"/>
         </a:xfrm>
         <a:prstGeom prst="arc">
           <a:avLst>
@@ -6486,8 +6430,8 @@
       </dsp:nvSpPr>
       <dsp:spPr>
         <a:xfrm>
-          <a:off x="3531765" y="842970"/>
-          <a:ext cx="1943309" cy="621858"/>
+          <a:off x="2371690" y="890028"/>
+          <a:ext cx="1304993" cy="417597"/>
         </a:xfrm>
         <a:prstGeom prst="rect">
           <a:avLst/>
@@ -6514,12 +6458,12 @@
         <a:fontRef idx="minor"/>
       </dsp:style>
       <dsp:txBody>
-        <a:bodyPr spcFirstLastPara="0" vert="horz" wrap="square" lIns="13335" tIns="13335" rIns="13335" bIns="13335" numCol="1" spcCol="1270" anchor="ctr" anchorCtr="0">
+        <a:bodyPr spcFirstLastPara="0" vert="horz" wrap="square" lIns="8890" tIns="8890" rIns="8890" bIns="8890" numCol="1" spcCol="1270" anchor="ctr" anchorCtr="0">
           <a:noAutofit/>
         </a:bodyPr>
         <a:lstStyle/>
         <a:p>
-          <a:pPr marL="0" lvl="0" indent="0" algn="ctr" defTabSz="933450">
+          <a:pPr marL="0" lvl="0" indent="0" algn="ctr" defTabSz="622300">
             <a:lnSpc>
               <a:spcPct val="90000"/>
             </a:lnSpc>
@@ -6532,15 +6476,15 @@
             <a:buNone/>
           </a:pPr>
           <a:r>
-            <a:rPr lang="en-US" sz="2100" kern="1200"/>
+            <a:rPr lang="en-US" sz="1400" kern="1200"/>
             <a:t>Homepage</a:t>
           </a:r>
-          <a:endParaRPr lang="en-BE" sz="2100" kern="1200"/>
+          <a:endParaRPr lang="en-BE" sz="1400" kern="1200"/>
         </a:p>
       </dsp:txBody>
       <dsp:txXfrm>
-        <a:off x="3531765" y="842970"/>
-        <a:ext cx="1943309" cy="621858"/>
+        <a:off x="2371690" y="890028"/>
+        <a:ext cx="1304993" cy="417597"/>
       </dsp:txXfrm>
     </dsp:sp>
     <dsp:sp modelId="{E42EFAA2-020F-46A6-A5A8-75D90577B69A}">
@@ -6550,8 +6494,8 @@
       </dsp:nvSpPr>
       <dsp:spPr>
         <a:xfrm>
-          <a:off x="490486" y="2047822"/>
-          <a:ext cx="971654" cy="971654"/>
+          <a:off x="329376" y="1699124"/>
+          <a:ext cx="652496" cy="652496"/>
         </a:xfrm>
         <a:prstGeom prst="arc">
           <a:avLst>
@@ -6595,8 +6539,8 @@
       </dsp:nvSpPr>
       <dsp:spPr>
         <a:xfrm>
-          <a:off x="490486" y="2047822"/>
-          <a:ext cx="971654" cy="971654"/>
+          <a:off x="329376" y="1699124"/>
+          <a:ext cx="652496" cy="652496"/>
         </a:xfrm>
         <a:prstGeom prst="arc">
           <a:avLst>
@@ -6640,8 +6584,8 @@
       </dsp:nvSpPr>
       <dsp:spPr>
         <a:xfrm>
-          <a:off x="4658" y="2222720"/>
-          <a:ext cx="1943309" cy="621858"/>
+          <a:off x="3128" y="1816573"/>
+          <a:ext cx="1304993" cy="417597"/>
         </a:xfrm>
         <a:prstGeom prst="rect">
           <a:avLst/>
@@ -6668,12 +6612,12 @@
         <a:fontRef idx="minor"/>
       </dsp:style>
       <dsp:txBody>
-        <a:bodyPr spcFirstLastPara="0" vert="horz" wrap="square" lIns="13335" tIns="13335" rIns="13335" bIns="13335" numCol="1" spcCol="1270" anchor="ctr" anchorCtr="0">
+        <a:bodyPr spcFirstLastPara="0" vert="horz" wrap="square" lIns="8890" tIns="8890" rIns="8890" bIns="8890" numCol="1" spcCol="1270" anchor="ctr" anchorCtr="0">
           <a:noAutofit/>
         </a:bodyPr>
         <a:lstStyle/>
         <a:p>
-          <a:pPr marL="0" lvl="0" indent="0" algn="ctr" defTabSz="933450">
+          <a:pPr marL="0" lvl="0" indent="0" algn="ctr" defTabSz="622300">
             <a:lnSpc>
               <a:spcPct val="90000"/>
             </a:lnSpc>
@@ -6686,15 +6630,15 @@
             <a:buNone/>
           </a:pPr>
           <a:r>
-            <a:rPr lang="en-US" sz="2100" kern="1200"/>
+            <a:rPr lang="en-US" sz="1400" kern="1200"/>
             <a:t>Portfolio</a:t>
           </a:r>
-          <a:endParaRPr lang="en-BE" sz="2100" kern="1200"/>
+          <a:endParaRPr lang="en-BE" sz="1400" kern="1200"/>
         </a:p>
       </dsp:txBody>
       <dsp:txXfrm>
-        <a:off x="4658" y="2222720"/>
-        <a:ext cx="1943309" cy="621858"/>
+        <a:off x="3128" y="1816573"/>
+        <a:ext cx="1304993" cy="417597"/>
       </dsp:txXfrm>
     </dsp:sp>
     <dsp:sp modelId="{F7AD318A-F656-492C-ADB3-9C1C9FE292F3}">
@@ -6704,8 +6648,8 @@
       </dsp:nvSpPr>
       <dsp:spPr>
         <a:xfrm>
-          <a:off x="2841890" y="2047822"/>
-          <a:ext cx="971654" cy="971654"/>
+          <a:off x="1908418" y="1699124"/>
+          <a:ext cx="652496" cy="652496"/>
         </a:xfrm>
         <a:prstGeom prst="arc">
           <a:avLst>
@@ -6749,8 +6693,8 @@
       </dsp:nvSpPr>
       <dsp:spPr>
         <a:xfrm>
-          <a:off x="2841890" y="2047822"/>
-          <a:ext cx="971654" cy="971654"/>
+          <a:off x="1908418" y="1699124"/>
+          <a:ext cx="652496" cy="652496"/>
         </a:xfrm>
         <a:prstGeom prst="arc">
           <a:avLst>
@@ -6794,8 +6738,8 @@
       </dsp:nvSpPr>
       <dsp:spPr>
         <a:xfrm>
-          <a:off x="2356063" y="2222720"/>
-          <a:ext cx="1943309" cy="621858"/>
+          <a:off x="1582170" y="1816573"/>
+          <a:ext cx="1304993" cy="417597"/>
         </a:xfrm>
         <a:prstGeom prst="rect">
           <a:avLst/>
@@ -6822,12 +6766,12 @@
         <a:fontRef idx="minor"/>
       </dsp:style>
       <dsp:txBody>
-        <a:bodyPr spcFirstLastPara="0" vert="horz" wrap="square" lIns="13335" tIns="13335" rIns="13335" bIns="13335" numCol="1" spcCol="1270" anchor="ctr" anchorCtr="0">
+        <a:bodyPr spcFirstLastPara="0" vert="horz" wrap="square" lIns="8890" tIns="8890" rIns="8890" bIns="8890" numCol="1" spcCol="1270" anchor="ctr" anchorCtr="0">
           <a:noAutofit/>
         </a:bodyPr>
         <a:lstStyle/>
         <a:p>
-          <a:pPr marL="0" lvl="0" indent="0" algn="ctr" defTabSz="933450">
+          <a:pPr marL="0" lvl="0" indent="0" algn="ctr" defTabSz="622300">
             <a:lnSpc>
               <a:spcPct val="90000"/>
             </a:lnSpc>
@@ -6840,169 +6784,15 @@
             <a:buNone/>
           </a:pPr>
           <a:r>
-            <a:rPr lang="en-US" sz="2100" kern="1200"/>
+            <a:rPr lang="en-US" sz="1400" kern="1200"/>
             <a:t>Experiences</a:t>
           </a:r>
-          <a:endParaRPr lang="en-BE" sz="2100" kern="1200"/>
+          <a:endParaRPr lang="en-BE" sz="1400" kern="1200"/>
         </a:p>
       </dsp:txBody>
       <dsp:txXfrm>
-        <a:off x="2356063" y="2222720"/>
-        <a:ext cx="1943309" cy="621858"/>
-      </dsp:txXfrm>
-    </dsp:sp>
-    <dsp:sp modelId="{4C6798D6-86CA-402B-96D4-6A480B4E5CD0}">
-      <dsp:nvSpPr>
-        <dsp:cNvPr id="0" name=""/>
-        <dsp:cNvSpPr/>
-      </dsp:nvSpPr>
-      <dsp:spPr>
-        <a:xfrm>
-          <a:off x="4105041" y="3427572"/>
-          <a:ext cx="971654" cy="971654"/>
-        </a:xfrm>
-        <a:prstGeom prst="arc">
-          <a:avLst>
-            <a:gd name="adj1" fmla="val 13200000"/>
-            <a:gd name="adj2" fmla="val 19200000"/>
-          </a:avLst>
-        </a:prstGeom>
-        <a:noFill/>
-        <a:ln w="12700" cap="flat" cmpd="sng" algn="ctr">
-          <a:solidFill>
-            <a:schemeClr val="accent1">
-              <a:shade val="60000"/>
-              <a:hueOff val="0"/>
-              <a:satOff val="0"/>
-              <a:lumOff val="0"/>
-              <a:alphaOff val="0"/>
-            </a:schemeClr>
-          </a:solidFill>
-          <a:prstDash val="solid"/>
-          <a:miter lim="800000"/>
-        </a:ln>
-        <a:effectLst/>
-      </dsp:spPr>
-      <dsp:style>
-        <a:lnRef idx="2">
-          <a:scrgbClr r="0" g="0" b="0"/>
-        </a:lnRef>
-        <a:fillRef idx="0">
-          <a:scrgbClr r="0" g="0" b="0"/>
-        </a:fillRef>
-        <a:effectRef idx="0">
-          <a:scrgbClr r="0" g="0" b="0"/>
-        </a:effectRef>
-        <a:fontRef idx="minor"/>
-      </dsp:style>
-    </dsp:sp>
-    <dsp:sp modelId="{DF4DBC7B-9573-49AD-871D-FAA6AC274B87}">
-      <dsp:nvSpPr>
-        <dsp:cNvPr id="0" name=""/>
-        <dsp:cNvSpPr/>
-      </dsp:nvSpPr>
-      <dsp:spPr>
-        <a:xfrm>
-          <a:off x="4105041" y="3427572"/>
-          <a:ext cx="971654" cy="971654"/>
-        </a:xfrm>
-        <a:prstGeom prst="arc">
-          <a:avLst>
-            <a:gd name="adj1" fmla="val 2400000"/>
-            <a:gd name="adj2" fmla="val 8400000"/>
-          </a:avLst>
-        </a:prstGeom>
-        <a:noFill/>
-        <a:ln w="12700" cap="flat" cmpd="sng" algn="ctr">
-          <a:solidFill>
-            <a:schemeClr val="accent1">
-              <a:shade val="60000"/>
-              <a:hueOff val="0"/>
-              <a:satOff val="0"/>
-              <a:lumOff val="0"/>
-              <a:alphaOff val="0"/>
-            </a:schemeClr>
-          </a:solidFill>
-          <a:prstDash val="solid"/>
-          <a:miter lim="800000"/>
-        </a:ln>
-        <a:effectLst/>
-      </dsp:spPr>
-      <dsp:style>
-        <a:lnRef idx="2">
-          <a:scrgbClr r="0" g="0" b="0"/>
-        </a:lnRef>
-        <a:fillRef idx="0">
-          <a:scrgbClr r="0" g="0" b="0"/>
-        </a:fillRef>
-        <a:effectRef idx="0">
-          <a:scrgbClr r="0" g="0" b="0"/>
-        </a:effectRef>
-        <a:fontRef idx="minor"/>
-      </dsp:style>
-    </dsp:sp>
-    <dsp:sp modelId="{BF900821-2E58-4661-B019-A74E459CF06D}">
-      <dsp:nvSpPr>
-        <dsp:cNvPr id="0" name=""/>
-        <dsp:cNvSpPr/>
-      </dsp:nvSpPr>
-      <dsp:spPr>
-        <a:xfrm>
-          <a:off x="3619214" y="3602470"/>
-          <a:ext cx="1943309" cy="621858"/>
-        </a:xfrm>
-        <a:prstGeom prst="rect">
-          <a:avLst/>
-        </a:prstGeom>
-        <a:noFill/>
-        <a:ln w="12700" cap="flat" cmpd="sng" algn="ctr">
-          <a:noFill/>
-          <a:prstDash val="solid"/>
-          <a:miter lim="800000"/>
-        </a:ln>
-        <a:effectLst/>
-        <a:sp3d/>
-      </dsp:spPr>
-      <dsp:style>
-        <a:lnRef idx="2">
-          <a:scrgbClr r="0" g="0" b="0"/>
-        </a:lnRef>
-        <a:fillRef idx="1">
-          <a:scrgbClr r="0" g="0" b="0"/>
-        </a:fillRef>
-        <a:effectRef idx="0">
-          <a:scrgbClr r="0" g="0" b="0"/>
-        </a:effectRef>
-        <a:fontRef idx="minor"/>
-      </dsp:style>
-      <dsp:txBody>
-        <a:bodyPr spcFirstLastPara="0" vert="horz" wrap="square" lIns="13335" tIns="13335" rIns="13335" bIns="13335" numCol="1" spcCol="1270" anchor="ctr" anchorCtr="0">
-          <a:noAutofit/>
-        </a:bodyPr>
-        <a:lstStyle/>
-        <a:p>
-          <a:pPr marL="0" lvl="0" indent="0" algn="ctr" defTabSz="933450">
-            <a:lnSpc>
-              <a:spcPct val="90000"/>
-            </a:lnSpc>
-            <a:spcBef>
-              <a:spcPct val="0"/>
-            </a:spcBef>
-            <a:spcAft>
-              <a:spcPct val="35000"/>
-            </a:spcAft>
-            <a:buNone/>
-          </a:pPr>
-          <a:r>
-            <a:rPr lang="en-US" sz="2100" kern="1200"/>
-            <a:t>Curriculum Vitae</a:t>
-          </a:r>
-          <a:endParaRPr lang="en-BE" sz="2100" kern="1200"/>
-        </a:p>
-      </dsp:txBody>
-      <dsp:txXfrm>
-        <a:off x="3619214" y="3602470"/>
-        <a:ext cx="1943309" cy="621858"/>
+        <a:off x="1582170" y="1816573"/>
+        <a:ext cx="1304993" cy="417597"/>
       </dsp:txXfrm>
     </dsp:sp>
     <dsp:sp modelId="{00BAB1D9-F202-4DB4-A304-8ABF97A485DE}">
@@ -7012,8 +6802,8 @@
       </dsp:nvSpPr>
       <dsp:spPr>
         <a:xfrm>
-          <a:off x="5193294" y="2047822"/>
-          <a:ext cx="971654" cy="971654"/>
+          <a:off x="3487460" y="1699124"/>
+          <a:ext cx="652496" cy="652496"/>
         </a:xfrm>
         <a:prstGeom prst="arc">
           <a:avLst>
@@ -7057,8 +6847,8 @@
       </dsp:nvSpPr>
       <dsp:spPr>
         <a:xfrm>
-          <a:off x="5193294" y="2047822"/>
-          <a:ext cx="971654" cy="971654"/>
+          <a:off x="3487460" y="1699124"/>
+          <a:ext cx="652496" cy="652496"/>
         </a:xfrm>
         <a:prstGeom prst="arc">
           <a:avLst>
@@ -7102,8 +6892,8 @@
       </dsp:nvSpPr>
       <dsp:spPr>
         <a:xfrm>
-          <a:off x="4707467" y="2222720"/>
-          <a:ext cx="1943309" cy="621858"/>
+          <a:off x="3161211" y="1816573"/>
+          <a:ext cx="1304993" cy="417597"/>
         </a:xfrm>
         <a:prstGeom prst="rect">
           <a:avLst/>
@@ -7130,12 +6920,12 @@
         <a:fontRef idx="minor"/>
       </dsp:style>
       <dsp:txBody>
-        <a:bodyPr spcFirstLastPara="0" vert="horz" wrap="square" lIns="13335" tIns="13335" rIns="13335" bIns="13335" numCol="1" spcCol="1270" anchor="ctr" anchorCtr="0">
+        <a:bodyPr spcFirstLastPara="0" vert="horz" wrap="square" lIns="8890" tIns="8890" rIns="8890" bIns="8890" numCol="1" spcCol="1270" anchor="ctr" anchorCtr="0">
           <a:noAutofit/>
         </a:bodyPr>
         <a:lstStyle/>
         <a:p>
-          <a:pPr marL="0" lvl="0" indent="0" algn="ctr" defTabSz="933450">
+          <a:pPr marL="0" lvl="0" indent="0" algn="ctr" defTabSz="622300">
             <a:lnSpc>
               <a:spcPct val="90000"/>
             </a:lnSpc>
@@ -7148,15 +6938,15 @@
             <a:buNone/>
           </a:pPr>
           <a:r>
-            <a:rPr lang="en-US" sz="2100" kern="1200"/>
+            <a:rPr lang="en-US" sz="1400" kern="1200"/>
             <a:t>Extracurricular Activities</a:t>
           </a:r>
-          <a:endParaRPr lang="en-BE" sz="2100" kern="1200"/>
+          <a:endParaRPr lang="en-BE" sz="1400" kern="1200"/>
         </a:p>
       </dsp:txBody>
       <dsp:txXfrm>
-        <a:off x="4707467" y="2222720"/>
-        <a:ext cx="1943309" cy="621858"/>
+        <a:off x="3161211" y="1816573"/>
+        <a:ext cx="1304993" cy="417597"/>
       </dsp:txXfrm>
     </dsp:sp>
     <dsp:sp modelId="{48FA316A-A150-4CCA-AA4D-088822648D95}">
@@ -7166,8 +6956,8 @@
       </dsp:nvSpPr>
       <dsp:spPr>
         <a:xfrm>
-          <a:off x="7544699" y="2047822"/>
-          <a:ext cx="971654" cy="971654"/>
+          <a:off x="5066501" y="1699124"/>
+          <a:ext cx="652496" cy="652496"/>
         </a:xfrm>
         <a:prstGeom prst="arc">
           <a:avLst>
@@ -7211,8 +7001,8 @@
       </dsp:nvSpPr>
       <dsp:spPr>
         <a:xfrm>
-          <a:off x="7544699" y="2047822"/>
-          <a:ext cx="971654" cy="971654"/>
+          <a:off x="5066501" y="1699124"/>
+          <a:ext cx="652496" cy="652496"/>
         </a:xfrm>
         <a:prstGeom prst="arc">
           <a:avLst>
@@ -7256,8 +7046,8 @@
       </dsp:nvSpPr>
       <dsp:spPr>
         <a:xfrm>
-          <a:off x="7058871" y="2222720"/>
-          <a:ext cx="1943309" cy="621858"/>
+          <a:off x="4740253" y="1816573"/>
+          <a:ext cx="1304993" cy="417597"/>
         </a:xfrm>
         <a:prstGeom prst="rect">
           <a:avLst/>
@@ -7284,12 +7074,12 @@
         <a:fontRef idx="minor"/>
       </dsp:style>
       <dsp:txBody>
-        <a:bodyPr spcFirstLastPara="0" vert="horz" wrap="square" lIns="13335" tIns="13335" rIns="13335" bIns="13335" numCol="1" spcCol="1270" anchor="ctr" anchorCtr="0">
+        <a:bodyPr spcFirstLastPara="0" vert="horz" wrap="square" lIns="8890" tIns="8890" rIns="8890" bIns="8890" numCol="1" spcCol="1270" anchor="ctr" anchorCtr="0">
           <a:noAutofit/>
         </a:bodyPr>
         <a:lstStyle/>
         <a:p>
-          <a:pPr marL="0" lvl="0" indent="0" algn="ctr" defTabSz="933450">
+          <a:pPr marL="0" lvl="0" indent="0" algn="ctr" defTabSz="622300">
             <a:lnSpc>
               <a:spcPct val="90000"/>
             </a:lnSpc>
@@ -7302,15 +7092,15 @@
             <a:buNone/>
           </a:pPr>
           <a:r>
-            <a:rPr lang="en-US" sz="2100" kern="1200"/>
+            <a:rPr lang="en-US" sz="1400" kern="1200"/>
             <a:t>Contact</a:t>
           </a:r>
-          <a:endParaRPr lang="en-BE" sz="2100" kern="1200"/>
+          <a:endParaRPr lang="en-BE" sz="1400" kern="1200"/>
         </a:p>
       </dsp:txBody>
       <dsp:txXfrm>
-        <a:off x="7058871" y="2222720"/>
-        <a:ext cx="1943309" cy="621858"/>
+        <a:off x="4740253" y="1816573"/>
+        <a:ext cx="1304993" cy="417597"/>
       </dsp:txXfrm>
     </dsp:sp>
   </dsp:spTree>

</xml_diff>